<commit_message>
Banco de Dados docx
</commit_message>
<xml_diff>
--- a/2º BIMESTRE/Curso/Banco de Dados/Atividades/MySQL Shell/AULA 13 - Trabalho Final de Banco de Dados 2023/AULA 13 - Trabalho Final de Banco de Dados 2023.docx
+++ b/2º BIMESTRE/Curso/Banco de Dados/Atividades/MySQL Shell/AULA 13 - Trabalho Final de Banco de Dados 2023/AULA 13 - Trabalho Final de Banco de Dados 2023.docx
@@ -10,7 +10,6 @@
         <w:tblCellMar>
           <w:top w:w="58" w:type="dxa"/>
           <w:left w:w="53" w:type="dxa"/>
-          <w:bottom w:w="0" w:type="dxa"/>
           <w:right w:w="115" w:type="dxa"/>
         </w:tblCellMar>
         <w:tblLook w:val="04A0" w:firstRow="1" w:lastRow="0" w:firstColumn="1" w:lastColumn="0" w:noHBand="0" w:noVBand="1"/>
@@ -46,12 +45,6 @@
                 <w:sz w:val="20"/>
               </w:rPr>
               <w:t xml:space="preserve">EQUIPE: </w:t>
-            </w:r>
-            <w:r>
-              <w:rPr>
-                <w:b/>
-              </w:rPr>
-              <w:t>Bianca Lucas, Leticia, Michel Rooney</w:t>
             </w:r>
           </w:p>
           <w:p>
@@ -1581,13 +1574,17 @@
         <w:spacing w:after="3" w:line="259" w:lineRule="auto"/>
         <w:ind w:left="1598" w:right="1589"/>
         <w:jc w:val="center"/>
-      </w:pPr>
-      <w:r>
-        <w:rPr>
-          <w:b/>
-          <w:sz w:val="28"/>
-        </w:rPr>
-        <w:t>Bianca Lucas</w:t>
+        <w:rPr>
+          <w:b/>
+          <w:sz w:val="28"/>
+        </w:rPr>
+      </w:pPr>
+      <w:r>
+        <w:rPr>
+          <w:b/>
+          <w:sz w:val="28"/>
+        </w:rPr>
+        <w:t>Bianca</w:t>
       </w:r>
     </w:p>
     <w:p>
@@ -1601,14 +1598,7 @@
           <w:b/>
           <w:sz w:val="28"/>
         </w:rPr>
-        <w:t>Leticia</w:t>
-      </w:r>
-      <w:r>
-        <w:rPr>
-          <w:b/>
-          <w:sz w:val="28"/>
-        </w:rPr>
-        <w:t xml:space="preserve"> </w:t>
+        <w:t>Brenda</w:t>
       </w:r>
     </w:p>
     <w:p>
@@ -1616,17 +1606,13 @@
         <w:spacing w:after="3" w:line="259" w:lineRule="auto"/>
         <w:ind w:left="1598" w:right="1589"/>
         <w:jc w:val="center"/>
-        <w:rPr>
-          <w:b/>
-          <w:sz w:val="28"/>
-        </w:rPr>
-      </w:pPr>
-      <w:r>
-        <w:rPr>
-          <w:b/>
-          <w:sz w:val="28"/>
-        </w:rPr>
-        <w:t>Michel Rooney</w:t>
+      </w:pPr>
+      <w:r>
+        <w:rPr>
+          <w:b/>
+          <w:sz w:val="28"/>
+        </w:rPr>
+        <w:t xml:space="preserve">Leticia </w:t>
       </w:r>
     </w:p>
     <w:p>
@@ -1639,6 +1625,13 @@
           <w:sz w:val="28"/>
         </w:rPr>
       </w:pPr>
+      <w:r>
+        <w:rPr>
+          <w:b/>
+          <w:sz w:val="28"/>
+        </w:rPr>
+        <w:t xml:space="preserve">Michel </w:t>
+      </w:r>
     </w:p>
     <w:p>
       <w:pPr>
@@ -1656,6 +1649,17 @@
         <w:spacing w:after="3" w:line="259" w:lineRule="auto"/>
         <w:ind w:left="1598" w:right="1589"/>
         <w:jc w:val="center"/>
+        <w:rPr>
+          <w:b/>
+          <w:sz w:val="28"/>
+        </w:rPr>
+      </w:pPr>
+    </w:p>
+    <w:p>
+      <w:pPr>
+        <w:spacing w:after="3" w:line="259" w:lineRule="auto"/>
+        <w:ind w:left="1598" w:right="1589"/>
+        <w:jc w:val="center"/>
       </w:pPr>
       <w:r>
         <w:rPr>
@@ -1732,7 +1736,14 @@
           <w:b/>
           <w:sz w:val="28"/>
         </w:rPr>
-        <w:t xml:space="preserve">DEZEMBRO/2022 </w:t>
+        <w:t>DEZEMBRO/202</w:t>
+      </w:r>
+      <w:r>
+        <w:rPr>
+          <w:b/>
+          <w:sz w:val="28"/>
+        </w:rPr>
+        <w:t>3</w:t>
       </w:r>
     </w:p>
     <w:p>
@@ -1746,6 +1757,7 @@
           <w:b/>
           <w:sz w:val="28"/>
         </w:rPr>
+        <w:lastRenderedPageBreak/>
         <w:t xml:space="preserve">AMONTADA – CE </w:t>
       </w:r>
     </w:p>
@@ -1758,21 +1770,6 @@
         <w:spacing w:after="145" w:line="259" w:lineRule="auto"/>
         <w:ind w:hanging="360"/>
         <w:jc w:val="center"/>
-      </w:pPr>
-      <w:r>
-        <w:rPr>
-          <w:b/>
-          <w:sz w:val="28"/>
-        </w:rPr>
-        <w:lastRenderedPageBreak/>
-        <w:t>INTRODUÇÃO</w:t>
-      </w:r>
-    </w:p>
-    <w:p>
-      <w:pPr>
-        <w:spacing w:after="159" w:line="363" w:lineRule="auto"/>
-        <w:ind w:left="-15" w:firstLine="360"/>
-        <w:jc w:val="left"/>
         <w:rPr>
           <w:rFonts w:ascii="Arial" w:hAnsi="Arial" w:cs="Arial"/>
           <w:szCs w:val="24"/>
@@ -1780,277 +1777,11 @@
       </w:pPr>
       <w:r>
         <w:rPr>
-          <w:rFonts w:ascii="Arial" w:hAnsi="Arial" w:cs="Arial"/>
-          <w:szCs w:val="24"/>
-        </w:rPr>
-        <w:t>Um projeto de banco de dados é uma etapa básica no desenvolvimento de um sistema de informação. Envolve projetar, modelar e implementar uma estrutura organizada para armazenar, gerenciar e recuperar dados com eficiência e segurança. Um design bem pensado é fundamental para garantir a integridade dos dados, o desempenho do sistema e a capacidade de manutenção.</w:t>
-      </w:r>
-    </w:p>
-    <w:p>
-      <w:pPr>
-        <w:spacing w:after="159" w:line="363" w:lineRule="auto"/>
-        <w:ind w:left="-15" w:firstLine="360"/>
-        <w:jc w:val="left"/>
-        <w:rPr>
-          <w:rFonts w:ascii="Arial" w:hAnsi="Arial" w:cs="Arial"/>
-          <w:szCs w:val="24"/>
-        </w:rPr>
-      </w:pPr>
-      <w:proofErr w:type="spellStart"/>
-      <w:r>
-        <w:rPr>
-          <w:rFonts w:ascii="Arial" w:hAnsi="Arial" w:cs="Arial"/>
-          <w:szCs w:val="24"/>
-        </w:rPr>
-        <w:t>Pontos-chave</w:t>
-      </w:r>
-      <w:proofErr w:type="spellEnd"/>
-      <w:r>
-        <w:rPr>
-          <w:rFonts w:ascii="Arial" w:hAnsi="Arial" w:cs="Arial"/>
-          <w:szCs w:val="24"/>
-        </w:rPr>
-        <w:t xml:space="preserve"> do design do banco de dados:</w:t>
-      </w:r>
-    </w:p>
-    <w:p>
-      <w:pPr>
-        <w:spacing w:after="159" w:line="363" w:lineRule="auto"/>
-        <w:ind w:left="0" w:firstLine="0"/>
-        <w:rPr>
-          <w:rFonts w:ascii="Arial" w:hAnsi="Arial" w:cs="Arial"/>
-          <w:szCs w:val="24"/>
-        </w:rPr>
-      </w:pPr>
-      <w:r>
-        <w:rPr>
-          <w:rFonts w:ascii="Arial" w:hAnsi="Arial" w:cs="Arial"/>
-          <w:szCs w:val="24"/>
-        </w:rPr>
-        <w:t xml:space="preserve">1.1 </w:t>
-      </w:r>
-      <w:r>
-        <w:rPr>
-          <w:rFonts w:ascii="Arial" w:hAnsi="Arial" w:cs="Arial"/>
-          <w:szCs w:val="24"/>
-        </w:rPr>
-        <w:t>Requisitos de negócios: O design do banco de dados deve começar com a compreensão dos requisitos de negócios, ou seja, entender as necessidades da organização e como os dados serão usados. Isso envolve a identificação das principais entidades, seus relacionamentos e os tipos de consultas que serão realizadas.</w:t>
-      </w:r>
-    </w:p>
-    <w:p>
-      <w:pPr>
-        <w:spacing w:after="159" w:line="363" w:lineRule="auto"/>
-        <w:ind w:left="-15" w:firstLine="0"/>
-        <w:rPr>
-          <w:rFonts w:ascii="Arial" w:hAnsi="Arial" w:cs="Arial"/>
-          <w:szCs w:val="24"/>
-        </w:rPr>
-      </w:pPr>
-      <w:r>
-        <w:rPr>
-          <w:rFonts w:ascii="Arial" w:hAnsi="Arial" w:cs="Arial"/>
-          <w:szCs w:val="24"/>
-        </w:rPr>
-        <w:t xml:space="preserve">1.2 </w:t>
-      </w:r>
-      <w:r>
-        <w:rPr>
-          <w:rFonts w:ascii="Arial" w:hAnsi="Arial" w:cs="Arial"/>
-          <w:szCs w:val="24"/>
-        </w:rPr>
-        <w:t>Modelagem conceitual: nesta fase, um modelo conceitual do banco de dados é criado usando técnicas como diagramas entidade-relacionamento (</w:t>
-      </w:r>
-      <w:proofErr w:type="spellStart"/>
-      <w:r>
-        <w:rPr>
-          <w:rFonts w:ascii="Arial" w:hAnsi="Arial" w:cs="Arial"/>
-          <w:szCs w:val="24"/>
-        </w:rPr>
-        <w:t>ERDs</w:t>
-      </w:r>
-      <w:proofErr w:type="spellEnd"/>
-      <w:r>
-        <w:rPr>
-          <w:rFonts w:ascii="Arial" w:hAnsi="Arial" w:cs="Arial"/>
-          <w:szCs w:val="24"/>
-        </w:rPr>
-        <w:t>). O objetivo é representar entidades, atributos, relacionamentos e restrições de forma abstrata e independente de uma tecnologia específica.</w:t>
-      </w:r>
-    </w:p>
-    <w:p>
-      <w:pPr>
-        <w:spacing w:after="159" w:line="363" w:lineRule="auto"/>
-        <w:ind w:left="-15" w:firstLine="0"/>
-        <w:rPr>
-          <w:rFonts w:ascii="Arial" w:hAnsi="Arial" w:cs="Arial"/>
-          <w:szCs w:val="24"/>
-        </w:rPr>
-      </w:pPr>
-      <w:r>
-        <w:rPr>
-          <w:rFonts w:ascii="Arial" w:hAnsi="Arial" w:cs="Arial"/>
-          <w:szCs w:val="24"/>
-        </w:rPr>
-        <w:t xml:space="preserve">1.3 </w:t>
-      </w:r>
-      <w:r>
-        <w:rPr>
-          <w:rFonts w:ascii="Arial" w:hAnsi="Arial" w:cs="Arial"/>
-          <w:szCs w:val="24"/>
-        </w:rPr>
-        <w:t>Normalização: a normalização é o processo de refinar um modelo conceitual para remover a redundância e garantir a consistência dos dados. Isso é feito por meio de regras de normalização, como primeira forma normal (1NF), segunda forma normal (2NF) e terceira forma normal (3NF). A normalização ajuda a evitar problemas de atualização inconsistente e otimiza a eficiência do banco de dados.</w:t>
-      </w:r>
-    </w:p>
-    <w:p>
-      <w:pPr>
-        <w:spacing w:after="159" w:line="363" w:lineRule="auto"/>
-        <w:ind w:left="-15" w:firstLine="0"/>
-        <w:rPr>
-          <w:rFonts w:ascii="Arial" w:hAnsi="Arial" w:cs="Arial"/>
-          <w:szCs w:val="24"/>
-        </w:rPr>
-      </w:pPr>
-      <w:r>
-        <w:rPr>
-          <w:rFonts w:ascii="Arial" w:hAnsi="Arial" w:cs="Arial"/>
-          <w:szCs w:val="24"/>
-        </w:rPr>
-        <w:t xml:space="preserve">1.4 </w:t>
-      </w:r>
-      <w:r>
-        <w:rPr>
-          <w:rFonts w:ascii="Arial" w:hAnsi="Arial" w:cs="Arial"/>
-          <w:szCs w:val="24"/>
-        </w:rPr>
-        <w:t>Modelagem lógica: A modelagem lógica é realizada com base no modelo conceitual, e as entidades, atributos e relacionamentos são convertidos em modelos de dados específicos, como o Modelo Relacional. Nesta etapa, tabelas, colunas, chaves primárias, chaves estrangeiras e outras restrições necessárias são definidas.</w:t>
-      </w:r>
-    </w:p>
-    <w:p>
-      <w:pPr>
-        <w:spacing w:after="159" w:line="363" w:lineRule="auto"/>
-        <w:ind w:left="-15" w:firstLine="360"/>
-        <w:rPr>
-          <w:rFonts w:ascii="Arial" w:hAnsi="Arial" w:cs="Arial"/>
-          <w:szCs w:val="24"/>
-        </w:rPr>
-      </w:pPr>
-    </w:p>
-    <w:p>
-      <w:pPr>
-        <w:spacing w:after="159" w:line="363" w:lineRule="auto"/>
-        <w:ind w:left="-15" w:firstLine="360"/>
-        <w:rPr>
-          <w:rFonts w:ascii="Arial" w:hAnsi="Arial" w:cs="Arial"/>
-          <w:szCs w:val="24"/>
-        </w:rPr>
-      </w:pPr>
-      <w:r>
-        <w:rPr>
-          <w:rFonts w:ascii="Arial" w:hAnsi="Arial" w:cs="Arial"/>
-          <w:szCs w:val="24"/>
-        </w:rPr>
-        <w:lastRenderedPageBreak/>
-        <w:t xml:space="preserve">1.5 </w:t>
-      </w:r>
-      <w:r>
-        <w:rPr>
-          <w:rFonts w:ascii="Arial" w:hAnsi="Arial" w:cs="Arial"/>
-          <w:szCs w:val="24"/>
-        </w:rPr>
-        <w:t>Índices: Para melhorar o desempenho da consulta, é importante considerar a criação de índices nas tabelas apropriadas. Os índices aceleram a recuperação de dados, permitindo que o sistema encontre registros relacionados rapidamente. No entanto, deve-se tomar cuidado ao definir índices para não sobrecarregar os recursos de armazenamento.</w:t>
-      </w:r>
-    </w:p>
-    <w:p>
-      <w:pPr>
-        <w:spacing w:after="159" w:line="363" w:lineRule="auto"/>
-        <w:ind w:left="-15" w:firstLine="360"/>
-        <w:rPr>
-          <w:rFonts w:ascii="Arial" w:hAnsi="Arial" w:cs="Arial"/>
-          <w:szCs w:val="24"/>
-        </w:rPr>
-      </w:pPr>
-      <w:r>
-        <w:rPr>
-          <w:rFonts w:ascii="Arial" w:hAnsi="Arial" w:cs="Arial"/>
-          <w:szCs w:val="24"/>
-        </w:rPr>
-        <w:t xml:space="preserve">1.6 </w:t>
-      </w:r>
-      <w:r>
-        <w:rPr>
-          <w:rFonts w:ascii="Arial" w:hAnsi="Arial" w:cs="Arial"/>
-          <w:szCs w:val="24"/>
-        </w:rPr>
-        <w:t>Integridade e segurança: o design do banco de dados deve considerar a integridade e a segurança dos dados. Use restrições de integridade como chaves primárias, chaves estrangeiras e restrições de domínio para garantir a consistência dos dados. Adicionalmente, é necessário definir mecanismos de controle de acesso para garantir que somente usuários autorizados possam acessar, modificar ou deletar dados.</w:t>
-      </w:r>
-    </w:p>
-    <w:p>
-      <w:pPr>
-        <w:spacing w:after="159" w:line="363" w:lineRule="auto"/>
-        <w:ind w:left="-15" w:firstLine="360"/>
-        <w:rPr>
-          <w:rFonts w:ascii="Arial" w:hAnsi="Arial" w:cs="Arial"/>
-          <w:szCs w:val="24"/>
-        </w:rPr>
-      </w:pPr>
-      <w:r>
-        <w:rPr>
-          <w:rFonts w:ascii="Arial" w:hAnsi="Arial" w:cs="Arial"/>
-          <w:szCs w:val="24"/>
-        </w:rPr>
-        <w:t xml:space="preserve">1.7 </w:t>
-      </w:r>
-      <w:r>
-        <w:rPr>
-          <w:rFonts w:ascii="Arial" w:hAnsi="Arial" w:cs="Arial"/>
-          <w:szCs w:val="24"/>
-        </w:rPr>
-        <w:t>Desempenho e escalabilidade: O design do banco de dados deve levar em consideração o desempenho do sistema, levando em consideração a quantidade de dados, o volume de transações e a complexidade das consultas. É muito importante escolher índices adequados, particionamento de tabelas e estratégias de otimização de consultas para garantir um bom desempenho. Além disso, você precisa avaliar a escalabilidade do banco de dados, ou seja, sua capacidade de lidar com dados futuros e crescimento de usuários.</w:t>
-      </w:r>
-    </w:p>
-    <w:p>
-      <w:pPr>
-        <w:spacing w:after="159" w:line="363" w:lineRule="auto"/>
-        <w:ind w:left="-15" w:firstLine="360"/>
-        <w:rPr>
-          <w:rFonts w:ascii="Arial" w:hAnsi="Arial" w:cs="Arial"/>
-          <w:szCs w:val="24"/>
-        </w:rPr>
-      </w:pPr>
-      <w:r>
-        <w:rPr>
-          <w:rFonts w:ascii="Arial" w:hAnsi="Arial" w:cs="Arial"/>
-          <w:szCs w:val="24"/>
-        </w:rPr>
-        <w:t xml:space="preserve">1.8 </w:t>
-      </w:r>
-      <w:r>
-        <w:rPr>
-          <w:rFonts w:ascii="Arial" w:hAnsi="Arial" w:cs="Arial"/>
-          <w:szCs w:val="24"/>
-        </w:rPr>
-        <w:t>Manutenção e Desenvolvimento: Os bancos de dados são uma parte viva dos sistemas de informação e requerem manutenção contínua. Isso inclui atividades como backup e recuperação, monitoramento de desempenho, aplicação de patches de segurança e melhoria do esquema do banco de dados ao longo do tempo, à medida que surgem novos requisitos.</w:t>
-      </w:r>
-    </w:p>
-    <w:p>
-      <w:pPr>
-        <w:spacing w:after="159" w:line="363" w:lineRule="auto"/>
-        <w:ind w:left="-15" w:firstLine="360"/>
-        <w:rPr>
-          <w:rFonts w:ascii="Arial" w:hAnsi="Arial" w:cs="Arial"/>
-          <w:szCs w:val="24"/>
-        </w:rPr>
-      </w:pPr>
-    </w:p>
-    <w:p>
-      <w:pPr>
-        <w:spacing w:after="159" w:line="363" w:lineRule="auto"/>
-        <w:ind w:left="-15" w:firstLine="360"/>
-        <w:rPr>
-          <w:rFonts w:ascii="Arial" w:hAnsi="Arial" w:cs="Arial"/>
-          <w:szCs w:val="24"/>
-        </w:rPr>
-      </w:pPr>
+          <w:b/>
+          <w:sz w:val="28"/>
+        </w:rPr>
+        <w:t>INTRODUÇÃO</w:t>
+      </w:r>
     </w:p>
     <w:p>
       <w:pPr>
@@ -2066,17 +1797,28 @@
           <w:numId w:val="4"/>
         </w:numPr>
         <w:spacing w:after="145" w:line="259" w:lineRule="auto"/>
-        <w:ind w:hanging="360"/>
-        <w:jc w:val="left"/>
-      </w:pPr>
-      <w:r>
-        <w:rPr>
-          <w:b/>
-          <w:sz w:val="28"/>
-        </w:rPr>
-        <w:lastRenderedPageBreak/>
+        <w:jc w:val="left"/>
+        <w:rPr>
+          <w:b/>
+          <w:sz w:val="28"/>
+        </w:rPr>
+      </w:pPr>
+      <w:r>
+        <w:rPr>
+          <w:b/>
+          <w:sz w:val="28"/>
+        </w:rPr>
         <w:t xml:space="preserve">MODELO CONCEITUAL </w:t>
       </w:r>
+    </w:p>
+    <w:p>
+      <w:pPr>
+        <w:pStyle w:val="PargrafodaLista"/>
+        <w:rPr>
+          <w:b/>
+          <w:sz w:val="28"/>
+        </w:rPr>
+      </w:pPr>
     </w:p>
     <w:p>
       <w:pPr>
@@ -2085,8 +1827,11 @@
           <w:numId w:val="4"/>
         </w:numPr>
         <w:spacing w:after="145" w:line="259" w:lineRule="auto"/>
-        <w:ind w:hanging="360"/>
-        <w:jc w:val="left"/>
+        <w:jc w:val="left"/>
+        <w:rPr>
+          <w:b/>
+          <w:sz w:val="28"/>
+        </w:rPr>
       </w:pPr>
       <w:r>
         <w:rPr>
@@ -2275,51 +2020,7 @@
     <w:p>
       <w:pPr>
         <w:spacing w:after="145" w:line="259" w:lineRule="auto"/>
-        <w:ind w:left="360" w:firstLine="0"/>
-        <w:jc w:val="left"/>
-        <w:rPr>
-          <w:b/>
-          <w:sz w:val="28"/>
-        </w:rPr>
-      </w:pPr>
-    </w:p>
-    <w:p>
-      <w:pPr>
-        <w:spacing w:after="145" w:line="259" w:lineRule="auto"/>
-        <w:ind w:left="360" w:firstLine="0"/>
-        <w:jc w:val="left"/>
-        <w:rPr>
-          <w:b/>
-          <w:sz w:val="28"/>
-        </w:rPr>
-      </w:pPr>
-    </w:p>
-    <w:p>
-      <w:pPr>
-        <w:spacing w:after="145" w:line="259" w:lineRule="auto"/>
-        <w:ind w:left="360" w:firstLine="0"/>
-        <w:jc w:val="left"/>
-        <w:rPr>
-          <w:b/>
-          <w:sz w:val="28"/>
-        </w:rPr>
-      </w:pPr>
-    </w:p>
-    <w:p>
-      <w:pPr>
-        <w:spacing w:after="145" w:line="259" w:lineRule="auto"/>
-        <w:ind w:left="360" w:firstLine="0"/>
-        <w:jc w:val="left"/>
-        <w:rPr>
-          <w:b/>
-          <w:sz w:val="28"/>
-        </w:rPr>
-      </w:pPr>
-    </w:p>
-    <w:p>
-      <w:pPr>
-        <w:spacing w:after="145" w:line="259" w:lineRule="auto"/>
-        <w:ind w:left="360" w:firstLine="0"/>
+        <w:ind w:left="0" w:firstLine="0"/>
         <w:jc w:val="left"/>
       </w:pPr>
     </w:p>
@@ -2632,49 +2333,31 @@
         <w:rPr>
           <w:rFonts w:ascii="Arial" w:hAnsi="Arial" w:cs="Arial"/>
         </w:rPr>
-        <w:t>&gt; SELECT * FROM</w:t>
-      </w:r>
-      <w:r>
+        <w:t>&gt; SELECT * FROM aeroporto;</w:t>
+      </w:r>
+    </w:p>
+    <w:p>
+      <w:pPr>
+        <w:spacing w:after="145" w:line="259" w:lineRule="auto"/>
+        <w:ind w:left="360" w:firstLine="0"/>
+        <w:jc w:val="left"/>
         <w:rPr>
           <w:rFonts w:ascii="Arial" w:hAnsi="Arial" w:cs="Arial"/>
         </w:rPr>
-        <w:t xml:space="preserve"> aeroporto</w:t>
-      </w:r>
+      </w:pPr>
+      <w:proofErr w:type="spellStart"/>
       <w:r>
         <w:rPr>
           <w:rFonts w:ascii="Arial" w:hAnsi="Arial" w:cs="Arial"/>
         </w:rPr>
-        <w:t>;</w:t>
-      </w:r>
-    </w:p>
-    <w:p>
-      <w:pPr>
-        <w:spacing w:after="145" w:line="259" w:lineRule="auto"/>
-        <w:ind w:left="360" w:firstLine="0"/>
-        <w:jc w:val="left"/>
+        <w:t>mysql</w:t>
+      </w:r>
+      <w:proofErr w:type="spellEnd"/>
+      <w:r>
         <w:rPr>
           <w:rFonts w:ascii="Arial" w:hAnsi="Arial" w:cs="Arial"/>
         </w:rPr>
-      </w:pPr>
-      <w:proofErr w:type="spellStart"/>
-      <w:r>
-        <w:rPr>
-          <w:rFonts w:ascii="Arial" w:hAnsi="Arial" w:cs="Arial"/>
-        </w:rPr>
-        <w:t>mysql</w:t>
-      </w:r>
-      <w:proofErr w:type="spellEnd"/>
-      <w:r>
-        <w:rPr>
-          <w:rFonts w:ascii="Arial" w:hAnsi="Arial" w:cs="Arial"/>
-        </w:rPr>
-        <w:t>&gt; SELECT * FROM</w:t>
-      </w:r>
-      <w:r>
-        <w:rPr>
-          <w:rFonts w:ascii="Arial" w:hAnsi="Arial" w:cs="Arial"/>
-        </w:rPr>
-        <w:t xml:space="preserve"> </w:t>
+        <w:t xml:space="preserve">&gt; SELECT * FROM </w:t>
       </w:r>
       <w:proofErr w:type="spellStart"/>
       <w:r>
@@ -2830,19 +2513,7 @@
         <w:rPr>
           <w:rFonts w:ascii="Arial" w:hAnsi="Arial" w:cs="Arial"/>
         </w:rPr>
-        <w:t xml:space="preserve">&gt; SELECT * FROM </w:t>
-      </w:r>
-      <w:r>
-        <w:rPr>
-          <w:rFonts w:ascii="Arial" w:hAnsi="Arial" w:cs="Arial"/>
-        </w:rPr>
-        <w:t>controlador</w:t>
-      </w:r>
-      <w:r>
-        <w:rPr>
-          <w:rFonts w:ascii="Arial" w:hAnsi="Arial" w:cs="Arial"/>
-        </w:rPr>
-        <w:t>;</w:t>
+        <w:t>&gt; SELECT * FROM controlador;</w:t>
       </w:r>
     </w:p>
     <w:p>
@@ -2953,14 +2624,39 @@
         <w:rPr>
           <w:rFonts w:ascii="Arial" w:hAnsi="Arial" w:cs="Arial"/>
         </w:rPr>
+        <w:t>&gt; SELECT * FROM incidente;</w:t>
+      </w:r>
+    </w:p>
+    <w:p>
+      <w:pPr>
+        <w:spacing w:after="145" w:line="259" w:lineRule="auto"/>
+        <w:jc w:val="left"/>
+        <w:rPr>
+          <w:rFonts w:ascii="Arial" w:hAnsi="Arial" w:cs="Arial"/>
+        </w:rPr>
+      </w:pPr>
+      <w:proofErr w:type="spellStart"/>
+      <w:r>
+        <w:rPr>
+          <w:rFonts w:ascii="Arial" w:hAnsi="Arial" w:cs="Arial"/>
+        </w:rPr>
+        <w:t>mysql</w:t>
+      </w:r>
+      <w:proofErr w:type="spellEnd"/>
+      <w:r>
+        <w:rPr>
+          <w:rFonts w:ascii="Arial" w:hAnsi="Arial" w:cs="Arial"/>
+        </w:rPr>
         <w:t xml:space="preserve">&gt; SELECT * FROM </w:t>
       </w:r>
+      <w:proofErr w:type="spellStart"/>
       <w:r>
         <w:rPr>
           <w:rFonts w:ascii="Arial" w:hAnsi="Arial" w:cs="Arial"/>
         </w:rPr>
-        <w:t>incidente</w:t>
-      </w:r>
+        <w:t>operador_aereo</w:t>
+      </w:r>
+      <w:proofErr w:type="spellEnd"/>
       <w:r>
         <w:rPr>
           <w:rFonts w:ascii="Arial" w:hAnsi="Arial" w:cs="Arial"/>
@@ -2988,56 +2684,7 @@
         <w:rPr>
           <w:rFonts w:ascii="Arial" w:hAnsi="Arial" w:cs="Arial"/>
         </w:rPr>
-        <w:t xml:space="preserve">&gt; SELECT * FROM </w:t>
-      </w:r>
-      <w:proofErr w:type="spellStart"/>
-      <w:r>
-        <w:rPr>
-          <w:rFonts w:ascii="Arial" w:hAnsi="Arial" w:cs="Arial"/>
-        </w:rPr>
-        <w:t>operador_aereo</w:t>
-      </w:r>
-      <w:proofErr w:type="spellEnd"/>
-      <w:r>
-        <w:rPr>
-          <w:rFonts w:ascii="Arial" w:hAnsi="Arial" w:cs="Arial"/>
-        </w:rPr>
-        <w:t>;</w:t>
-      </w:r>
-    </w:p>
-    <w:p>
-      <w:pPr>
-        <w:spacing w:after="145" w:line="259" w:lineRule="auto"/>
-        <w:jc w:val="left"/>
-        <w:rPr>
-          <w:rFonts w:ascii="Arial" w:hAnsi="Arial" w:cs="Arial"/>
-        </w:rPr>
-      </w:pPr>
-      <w:proofErr w:type="spellStart"/>
-      <w:r>
-        <w:rPr>
-          <w:rFonts w:ascii="Arial" w:hAnsi="Arial" w:cs="Arial"/>
-        </w:rPr>
-        <w:t>mysql</w:t>
-      </w:r>
-      <w:proofErr w:type="spellEnd"/>
-      <w:r>
-        <w:rPr>
-          <w:rFonts w:ascii="Arial" w:hAnsi="Arial" w:cs="Arial"/>
-        </w:rPr>
-        <w:t>&gt; SELECT * FROM</w:t>
-      </w:r>
-      <w:r>
-        <w:rPr>
-          <w:rFonts w:ascii="Arial" w:hAnsi="Arial" w:cs="Arial"/>
-        </w:rPr>
-        <w:t xml:space="preserve"> pessoa</w:t>
-      </w:r>
-      <w:r>
-        <w:rPr>
-          <w:rFonts w:ascii="Arial" w:hAnsi="Arial" w:cs="Arial"/>
-        </w:rPr>
-        <w:t>;</w:t>
+        <w:t>&gt; SELECT * FROM pessoa;</w:t>
       </w:r>
     </w:p>
     <w:p>
@@ -3122,14 +2769,39 @@
         <w:rPr>
           <w:rFonts w:ascii="Arial" w:hAnsi="Arial" w:cs="Arial"/>
         </w:rPr>
+        <w:t>&gt; SELECT * FROM piloto;</w:t>
+      </w:r>
+    </w:p>
+    <w:p>
+      <w:pPr>
+        <w:spacing w:after="145" w:line="259" w:lineRule="auto"/>
+        <w:jc w:val="left"/>
+        <w:rPr>
+          <w:rFonts w:ascii="Arial" w:hAnsi="Arial" w:cs="Arial"/>
+        </w:rPr>
+      </w:pPr>
+      <w:proofErr w:type="spellStart"/>
+      <w:r>
+        <w:rPr>
+          <w:rFonts w:ascii="Arial" w:hAnsi="Arial" w:cs="Arial"/>
+        </w:rPr>
+        <w:t>mysql</w:t>
+      </w:r>
+      <w:proofErr w:type="spellEnd"/>
+      <w:r>
+        <w:rPr>
+          <w:rFonts w:ascii="Arial" w:hAnsi="Arial" w:cs="Arial"/>
+        </w:rPr>
         <w:t xml:space="preserve">&gt; SELECT * FROM </w:t>
       </w:r>
+      <w:proofErr w:type="spellStart"/>
       <w:r>
         <w:rPr>
           <w:rFonts w:ascii="Arial" w:hAnsi="Arial" w:cs="Arial"/>
         </w:rPr>
-        <w:t>piloto</w:t>
-      </w:r>
+        <w:t>plano_voo</w:t>
+      </w:r>
+      <w:proofErr w:type="spellEnd"/>
       <w:r>
         <w:rPr>
           <w:rFonts w:ascii="Arial" w:hAnsi="Arial" w:cs="Arial"/>
@@ -3157,50 +2829,7 @@
         <w:rPr>
           <w:rFonts w:ascii="Arial" w:hAnsi="Arial" w:cs="Arial"/>
         </w:rPr>
-        <w:t xml:space="preserve">&gt; SELECT * FROM </w:t>
-      </w:r>
-      <w:proofErr w:type="spellStart"/>
-      <w:r>
-        <w:rPr>
-          <w:rFonts w:ascii="Arial" w:hAnsi="Arial" w:cs="Arial"/>
-        </w:rPr>
-        <w:t>plano_voo</w:t>
-      </w:r>
-      <w:proofErr w:type="spellEnd"/>
-      <w:r>
-        <w:rPr>
-          <w:rFonts w:ascii="Arial" w:hAnsi="Arial" w:cs="Arial"/>
-        </w:rPr>
-        <w:t>;</w:t>
-      </w:r>
-    </w:p>
-    <w:p>
-      <w:pPr>
-        <w:spacing w:after="145" w:line="259" w:lineRule="auto"/>
-        <w:jc w:val="left"/>
-        <w:rPr>
-          <w:rFonts w:ascii="Arial" w:hAnsi="Arial" w:cs="Arial"/>
-        </w:rPr>
-      </w:pPr>
-      <w:proofErr w:type="spellStart"/>
-      <w:r>
-        <w:rPr>
-          <w:rFonts w:ascii="Arial" w:hAnsi="Arial" w:cs="Arial"/>
-        </w:rPr>
-        <w:t>mysql</w:t>
-      </w:r>
-      <w:proofErr w:type="spellEnd"/>
-      <w:r>
-        <w:rPr>
-          <w:rFonts w:ascii="Arial" w:hAnsi="Arial" w:cs="Arial"/>
-        </w:rPr>
-        <w:t xml:space="preserve">&gt; SELECT * FROM </w:t>
-      </w:r>
-      <w:r>
-        <w:rPr>
-          <w:rFonts w:ascii="Arial" w:hAnsi="Arial" w:cs="Arial"/>
-        </w:rPr>
-        <w:t>setor</w:t>
+        <w:t>&gt; SELECT * FROM setor</w:t>
       </w:r>
       <w:r>
         <w:rPr>
@@ -3601,10 +3230,7 @@
       </w:r>
       <w:proofErr w:type="spellEnd"/>
       <w:r>
-        <w:t xml:space="preserve">&gt; </w:t>
-      </w:r>
-      <w:r>
-        <w:t xml:space="preserve">SELECT </w:t>
+        <w:t xml:space="preserve">&gt; SELECT </w:t>
       </w:r>
       <w:proofErr w:type="gramStart"/>
       <w:r>
@@ -3680,10 +3306,7 @@
       <w:proofErr w:type="spellEnd"/>
       <w:proofErr w:type="gramEnd"/>
       <w:r>
-        <w:t xml:space="preserve"> = 'Doméstico';</w:t>
-      </w:r>
-      <w:r>
-        <w:t xml:space="preserve"> </w:t>
+        <w:t xml:space="preserve"> = 'Doméstico'; </w:t>
       </w:r>
     </w:p>
     <w:p>
@@ -3766,10 +3389,7 @@
       </w:r>
       <w:proofErr w:type="spellEnd"/>
       <w:r>
-        <w:t xml:space="preserve">&gt; </w:t>
-      </w:r>
-      <w:r>
-        <w:t xml:space="preserve">SELECT </w:t>
+        <w:t xml:space="preserve">&gt; SELECT </w:t>
       </w:r>
       <w:proofErr w:type="spellStart"/>
       <w:r>
@@ -4450,10 +4070,7 @@
       </w:r>
       <w:proofErr w:type="spellEnd"/>
       <w:r>
-        <w:t xml:space="preserve">&gt; </w:t>
-      </w:r>
-      <w:r>
-        <w:t>SELECT *</w:t>
+        <w:t>&gt; SELECT *</w:t>
       </w:r>
     </w:p>
     <w:p>
@@ -5243,24 +4860,42 @@
             </wp:anchor>
           </w:drawing>
         </mc:Choice>
-        <mc:Fallback xmlns:a="http://schemas.openxmlformats.org/drawingml/2006/main">
+        <mc:Fallback>
           <w:pict>
-            <v:group id="Group 7012" style="width:595pt;height:59.7pt;position:absolute;mso-position-horizontal-relative:page;mso-position-horizontal:absolute;margin-left:0pt;mso-position-vertical-relative:page;margin-top:781.75pt;" coordsize="75565,7581">
-              <v:shape id="Picture 7014" style="position:absolute;width:37307;height:944;left:6126;top:631;" filled="f">
-                <v:imagedata r:id="rId10"/>
+            <v:group w14:anchorId="3A87325B" id="Group 7012" o:spid="_x0000_s1026" style="position:absolute;margin-left:0;margin-top:781.75pt;width:595pt;height:59.7pt;z-index:251667456;mso-position-horizontal-relative:page;mso-position-vertical-relative:page" coordsize="75565,7581" o:gfxdata="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">
+              <v:shapetype id="_x0000_t75" coordsize="21600,21600" o:spt="75" o:preferrelative="t" path="m@4@5l@4@11@9@11@9@5xe" filled="f" stroked="f">
+                <v:stroke joinstyle="miter"/>
+                <v:formulas>
+                  <v:f eqn="if lineDrawn pixelLineWidth 0"/>
+                  <v:f eqn="sum @0 1 0"/>
+                  <v:f eqn="sum 0 0 @1"/>
+                  <v:f eqn="prod @2 1 2"/>
+                  <v:f eqn="prod @3 21600 pixelWidth"/>
+                  <v:f eqn="prod @3 21600 pixelHeight"/>
+                  <v:f eqn="sum @0 0 1"/>
+                  <v:f eqn="prod @6 1 2"/>
+                  <v:f eqn="prod @7 21600 pixelWidth"/>
+                  <v:f eqn="sum @8 21600 0"/>
+                  <v:f eqn="prod @7 21600 pixelHeight"/>
+                  <v:f eqn="sum @10 21600 0"/>
+                </v:formulas>
+                <v:path o:extrusionok="f" gradientshapeok="t" o:connecttype="rect"/>
+                <o:lock v:ext="edit" aspectratio="t"/>
+              </v:shapetype>
+              <v:shape id="Picture 7014" o:spid="_x0000_s1027" type="#_x0000_t75" style="position:absolute;left:6126;top:631;width:37308;height:945;visibility:visible;mso-wrap-style:square" o:gfxdata="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">
+                <v:imagedata r:id="rId5" o:title=""/>
               </v:shape>
-              <v:rect id="Rectangle 7017" style="position:absolute;width:28228;height:2276;left:6126;top:637;" filled="f" stroked="f">
+              <v:rect id="Rectangle 7017" o:spid="_x0000_s1028" style="position:absolute;left:6126;top:637;width:28229;height:2276;visibility:visible;mso-wrap-style:square;v-text-anchor:top" o:gfxdata="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" filled="f" stroked="f">
                 <v:textbox inset="0,0,0,0">
                   <w:txbxContent>
                     <w:p>
                       <w:pPr>
-                        <w:spacing w:before="0" w:after="160" w:line="259" w:lineRule="auto"/>
-                        <w:ind w:left="0" w:right="0" w:firstLine="0"/>
+                        <w:spacing w:after="160" w:line="259" w:lineRule="auto"/>
+                        <w:ind w:left="0" w:firstLine="0"/>
                         <w:jc w:val="left"/>
                       </w:pPr>
                       <w:r>
                         <w:rPr>
-                          <w:rFonts w:cs="Calibri" w:hAnsi="Calibri" w:eastAsia="Calibri" w:ascii="Calibri"/>
                           <w:sz w:val="22"/>
                         </w:rPr>
                         <w:t xml:space="preserve">______________________________ </w:t>
@@ -5269,18 +4904,17 @@
                   </w:txbxContent>
                 </v:textbox>
               </v:rect>
-              <v:rect id="Rectangle 7018" style="position:absolute;width:421;height:2276;left:27310;top:637;" filled="f" stroked="f">
+              <v:rect id="Rectangle 7018" o:spid="_x0000_s1029" style="position:absolute;left:27310;top:637;width:421;height:2276;visibility:visible;mso-wrap-style:square;v-text-anchor:top" o:gfxdata="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" filled="f" stroked="f">
                 <v:textbox inset="0,0,0,0">
                   <w:txbxContent>
                     <w:p>
                       <w:pPr>
-                        <w:spacing w:before="0" w:after="160" w:line="259" w:lineRule="auto"/>
-                        <w:ind w:left="0" w:right="0" w:firstLine="0"/>
+                        <w:spacing w:after="160" w:line="259" w:lineRule="auto"/>
+                        <w:ind w:left="0" w:firstLine="0"/>
                         <w:jc w:val="left"/>
                       </w:pPr>
                       <w:r>
                         <w:rPr>
-                          <w:rFonts w:cs="Calibri" w:hAnsi="Calibri" w:eastAsia="Calibri" w:ascii="Calibri"/>
                           <w:sz w:val="22"/>
                         </w:rPr>
                         <w:t xml:space="preserve"> </w:t>
@@ -5289,41 +4923,39 @@
                   </w:txbxContent>
                 </v:textbox>
               </v:rect>
-              <v:shape id="Picture 7015" style="position:absolute;width:1767;height:944;left:6126;top:1515;" filled="f">
-                <v:imagedata r:id="rId11"/>
+              <v:shape id="Picture 7015" o:spid="_x0000_s1030" type="#_x0000_t75" style="position:absolute;left:6126;top:1515;width:1768;height:944;visibility:visible;mso-wrap-style:square" o:gfxdata="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">
+                <v:imagedata r:id="rId6" o:title=""/>
               </v:shape>
-              <v:rect id="Rectangle 7019" style="position:absolute;width:1079;height:2276;left:6126;top:1521;" filled="f" stroked="f">
+              <v:rect id="Rectangle 7019" o:spid="_x0000_s1031" style="position:absolute;left:6126;top:1521;width:1080;height:2276;visibility:visible;mso-wrap-style:square;v-text-anchor:top" o:gfxdata="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" filled="f" stroked="f">
                 <v:textbox inset="0,0,0,0">
                   <w:txbxContent>
                     <w:p>
                       <w:pPr>
-                        <w:spacing w:before="0" w:after="160" w:line="259" w:lineRule="auto"/>
-                        <w:ind w:left="0" w:right="0" w:firstLine="0"/>
+                        <w:spacing w:after="160" w:line="259" w:lineRule="auto"/>
+                        <w:ind w:left="0" w:firstLine="0"/>
                         <w:jc w:val="left"/>
                       </w:pPr>
                       <w:r>
                         <w:rPr>
-                          <w:rFonts w:cs="Calibri" w:hAnsi="Calibri" w:eastAsia="Calibri" w:ascii="Calibri"/>
                           <w:sz w:val="22"/>
                         </w:rPr>
-                        <w:t xml:space="preserve">A</w:t>
+                        <w:t>A</w:t>
                       </w:r>
                     </w:p>
                   </w:txbxContent>
                 </v:textbox>
               </v:rect>
-              <v:rect id="Rectangle 7020" style="position:absolute;width:421;height:2276;left:6949;top:1521;" filled="f" stroked="f">
+              <v:rect id="Rectangle 7020" o:spid="_x0000_s1032" style="position:absolute;left:6949;top:1521;width:421;height:2276;visibility:visible;mso-wrap-style:square;v-text-anchor:top" o:gfxdata="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" filled="f" stroked="f">
                 <v:textbox inset="0,0,0,0">
                   <w:txbxContent>
                     <w:p>
                       <w:pPr>
-                        <w:spacing w:before="0" w:after="160" w:line="259" w:lineRule="auto"/>
-                        <w:ind w:left="0" w:right="0" w:firstLine="0"/>
+                        <w:spacing w:after="160" w:line="259" w:lineRule="auto"/>
+                        <w:ind w:left="0" w:firstLine="0"/>
                         <w:jc w:val="left"/>
                       </w:pPr>
                       <w:r>
                         <w:rPr>
-                          <w:rFonts w:cs="Calibri" w:hAnsi="Calibri" w:eastAsia="Calibri" w:ascii="Calibri"/>
                           <w:sz w:val="22"/>
                         </w:rPr>
                         <w:t xml:space="preserve"> </w:t>
@@ -5332,41 +4964,47 @@
                   </w:txbxContent>
                 </v:textbox>
               </v:rect>
-              <v:shape id="Picture 7016" style="position:absolute;width:21945;height:944;left:7437;top:1515;" filled="f">
-                <v:imagedata r:id="rId12"/>
+              <v:shape id="Picture 7016" o:spid="_x0000_s1033" type="#_x0000_t75" style="position:absolute;left:7437;top:1515;width:21945;height:944;visibility:visible;mso-wrap-style:square" o:gfxdata="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">
+                <v:imagedata r:id="rId7" o:title=""/>
               </v:shape>
-              <v:rect id="Rectangle 7021" style="position:absolute;width:17563;height:2276;left:7437;top:1521;" filled="f" stroked="f">
+              <v:rect id="Rectangle 7021" o:spid="_x0000_s1034" style="position:absolute;left:7437;top:1521;width:17563;height:2276;visibility:visible;mso-wrap-style:square;v-text-anchor:top" o:gfxdata="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" filled="f" stroked="f">
                 <v:textbox inset="0,0,0,0">
                   <w:txbxContent>
                     <w:p>
                       <w:pPr>
-                        <w:spacing w:before="0" w:after="160" w:line="259" w:lineRule="auto"/>
-                        <w:ind w:left="0" w:right="0" w:firstLine="0"/>
+                        <w:spacing w:after="160" w:line="259" w:lineRule="auto"/>
+                        <w:ind w:left="0" w:firstLine="0"/>
                         <w:jc w:val="left"/>
                       </w:pPr>
+                      <w:proofErr w:type="spellStart"/>
                       <w:r>
                         <w:rPr>
-                          <w:rFonts w:cs="Calibri" w:hAnsi="Calibri" w:eastAsia="Calibri" w:ascii="Calibri"/>
                           <w:sz w:val="22"/>
                         </w:rPr>
-                        <w:t xml:space="preserve">ssinatura do/a aluno/a </w:t>
+                        <w:t>ssinatura</w:t>
+                      </w:r>
+                      <w:proofErr w:type="spellEnd"/>
+                      <w:r>
+                        <w:rPr>
+                          <w:sz w:val="22"/>
+                        </w:rPr>
+                        <w:t xml:space="preserve"> do/a aluno/a </w:t>
                       </w:r>
                     </w:p>
                   </w:txbxContent>
                 </v:textbox>
               </v:rect>
-              <v:rect id="Rectangle 7022" style="position:absolute;width:421;height:2276;left:20634;top:1521;" filled="f" stroked="f">
+              <v:rect id="Rectangle 7022" o:spid="_x0000_s1035" style="position:absolute;left:20634;top:1521;width:422;height:2276;visibility:visible;mso-wrap-style:square;v-text-anchor:top" o:gfxdata="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" filled="f" stroked="f">
                 <v:textbox inset="0,0,0,0">
                   <w:txbxContent>
                     <w:p>
                       <w:pPr>
-                        <w:spacing w:before="0" w:after="160" w:line="259" w:lineRule="auto"/>
-                        <w:ind w:left="0" w:right="0" w:firstLine="0"/>
+                        <w:spacing w:after="160" w:line="259" w:lineRule="auto"/>
+                        <w:ind w:left="0" w:firstLine="0"/>
                         <w:jc w:val="left"/>
                       </w:pPr>
                       <w:r>
                         <w:rPr>
-                          <w:rFonts w:cs="Calibri" w:hAnsi="Calibri" w:eastAsia="Calibri" w:ascii="Calibri"/>
                           <w:sz w:val="22"/>
                         </w:rPr>
                         <w:t xml:space="preserve"> </w:t>
@@ -5375,10 +5013,10 @@
                   </w:txbxContent>
                 </v:textbox>
               </v:rect>
-              <v:shape id="Picture 7013" style="position:absolute;width:75438;height:7620;left:0;top:-39;" filled="f">
-                <v:imagedata r:id="rId13"/>
+              <v:shape id="Picture 7013" o:spid="_x0000_s1036" type="#_x0000_t75" style="position:absolute;top:-39;width:75438;height:7619;visibility:visible;mso-wrap-style:square" o:gfxdata="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">
+                <v:imagedata r:id="rId8" o:title=""/>
               </v:shape>
-              <w10:wrap type="square"/>
+              <w10:wrap type="square" anchorx="page" anchory="page"/>
             </v:group>
           </w:pict>
         </mc:Fallback>
@@ -5749,24 +5387,42 @@
             </wp:anchor>
           </w:drawing>
         </mc:Choice>
-        <mc:Fallback xmlns:a="http://schemas.openxmlformats.org/drawingml/2006/main">
+        <mc:Fallback>
           <w:pict>
-            <v:group id="Group 6933" style="width:595pt;height:59.7pt;position:absolute;mso-position-horizontal-relative:page;mso-position-horizontal:absolute;margin-left:0pt;mso-position-vertical-relative:page;margin-top:781.75pt;" coordsize="75565,7581">
-              <v:shape id="Picture 6935" style="position:absolute;width:37307;height:944;left:6126;top:631;" filled="f">
-                <v:imagedata r:id="rId10"/>
+            <v:group w14:anchorId="75F00415" id="Group 6933" o:spid="_x0000_s1037" style="position:absolute;margin-left:0;margin-top:781.75pt;width:595pt;height:59.7pt;z-index:251668480;mso-position-horizontal-relative:page;mso-position-vertical-relative:page" coordsize="75565,7581" o:gfxdata="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">
+              <v:shapetype id="_x0000_t75" coordsize="21600,21600" o:spt="75" o:preferrelative="t" path="m@4@5l@4@11@9@11@9@5xe" filled="f" stroked="f">
+                <v:stroke joinstyle="miter"/>
+                <v:formulas>
+                  <v:f eqn="if lineDrawn pixelLineWidth 0"/>
+                  <v:f eqn="sum @0 1 0"/>
+                  <v:f eqn="sum 0 0 @1"/>
+                  <v:f eqn="prod @2 1 2"/>
+                  <v:f eqn="prod @3 21600 pixelWidth"/>
+                  <v:f eqn="prod @3 21600 pixelHeight"/>
+                  <v:f eqn="sum @0 0 1"/>
+                  <v:f eqn="prod @6 1 2"/>
+                  <v:f eqn="prod @7 21600 pixelWidth"/>
+                  <v:f eqn="sum @8 21600 0"/>
+                  <v:f eqn="prod @7 21600 pixelHeight"/>
+                  <v:f eqn="sum @10 21600 0"/>
+                </v:formulas>
+                <v:path o:extrusionok="f" gradientshapeok="t" o:connecttype="rect"/>
+                <o:lock v:ext="edit" aspectratio="t"/>
+              </v:shapetype>
+              <v:shape id="Picture 6935" o:spid="_x0000_s1038" type="#_x0000_t75" style="position:absolute;left:6126;top:631;width:37308;height:945;visibility:visible;mso-wrap-style:square" o:gfxdata="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">
+                <v:imagedata r:id="rId5" o:title=""/>
               </v:shape>
-              <v:rect id="Rectangle 6938" style="position:absolute;width:28228;height:2276;left:6126;top:637;" filled="f" stroked="f">
+              <v:rect id="Rectangle 6938" o:spid="_x0000_s1039" style="position:absolute;left:6126;top:637;width:28229;height:2276;visibility:visible;mso-wrap-style:square;v-text-anchor:top" o:gfxdata="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" filled="f" stroked="f">
                 <v:textbox inset="0,0,0,0">
                   <w:txbxContent>
                     <w:p>
                       <w:pPr>
-                        <w:spacing w:before="0" w:after="160" w:line="259" w:lineRule="auto"/>
-                        <w:ind w:left="0" w:right="0" w:firstLine="0"/>
+                        <w:spacing w:after="160" w:line="259" w:lineRule="auto"/>
+                        <w:ind w:left="0" w:firstLine="0"/>
                         <w:jc w:val="left"/>
                       </w:pPr>
                       <w:r>
                         <w:rPr>
-                          <w:rFonts w:cs="Calibri" w:hAnsi="Calibri" w:eastAsia="Calibri" w:ascii="Calibri"/>
                           <w:sz w:val="22"/>
                         </w:rPr>
                         <w:t xml:space="preserve">______________________________ </w:t>
@@ -5775,18 +5431,17 @@
                   </w:txbxContent>
                 </v:textbox>
               </v:rect>
-              <v:rect id="Rectangle 6939" style="position:absolute;width:421;height:2276;left:27310;top:637;" filled="f" stroked="f">
+              <v:rect id="Rectangle 6939" o:spid="_x0000_s1040" style="position:absolute;left:27310;top:637;width:421;height:2276;visibility:visible;mso-wrap-style:square;v-text-anchor:top" o:gfxdata="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" filled="f" stroked="f">
                 <v:textbox inset="0,0,0,0">
                   <w:txbxContent>
                     <w:p>
                       <w:pPr>
-                        <w:spacing w:before="0" w:after="160" w:line="259" w:lineRule="auto"/>
-                        <w:ind w:left="0" w:right="0" w:firstLine="0"/>
+                        <w:spacing w:after="160" w:line="259" w:lineRule="auto"/>
+                        <w:ind w:left="0" w:firstLine="0"/>
                         <w:jc w:val="left"/>
                       </w:pPr>
                       <w:r>
                         <w:rPr>
-                          <w:rFonts w:cs="Calibri" w:hAnsi="Calibri" w:eastAsia="Calibri" w:ascii="Calibri"/>
                           <w:sz w:val="22"/>
                         </w:rPr>
                         <w:t xml:space="preserve"> </w:t>
@@ -5795,41 +5450,39 @@
                   </w:txbxContent>
                 </v:textbox>
               </v:rect>
-              <v:shape id="Picture 6936" style="position:absolute;width:1767;height:944;left:6126;top:1515;" filled="f">
-                <v:imagedata r:id="rId11"/>
+              <v:shape id="Picture 6936" o:spid="_x0000_s1041" type="#_x0000_t75" style="position:absolute;left:6126;top:1515;width:1768;height:944;visibility:visible;mso-wrap-style:square" o:gfxdata="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">
+                <v:imagedata r:id="rId6" o:title=""/>
               </v:shape>
-              <v:rect id="Rectangle 6940" style="position:absolute;width:1079;height:2276;left:6126;top:1521;" filled="f" stroked="f">
+              <v:rect id="Rectangle 6940" o:spid="_x0000_s1042" style="position:absolute;left:6126;top:1521;width:1080;height:2276;visibility:visible;mso-wrap-style:square;v-text-anchor:top" o:gfxdata="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" filled="f" stroked="f">
                 <v:textbox inset="0,0,0,0">
                   <w:txbxContent>
                     <w:p>
                       <w:pPr>
-                        <w:spacing w:before="0" w:after="160" w:line="259" w:lineRule="auto"/>
-                        <w:ind w:left="0" w:right="0" w:firstLine="0"/>
+                        <w:spacing w:after="160" w:line="259" w:lineRule="auto"/>
+                        <w:ind w:left="0" w:firstLine="0"/>
                         <w:jc w:val="left"/>
                       </w:pPr>
                       <w:r>
                         <w:rPr>
-                          <w:rFonts w:cs="Calibri" w:hAnsi="Calibri" w:eastAsia="Calibri" w:ascii="Calibri"/>
                           <w:sz w:val="22"/>
                         </w:rPr>
-                        <w:t xml:space="preserve">A</w:t>
+                        <w:t>A</w:t>
                       </w:r>
                     </w:p>
                   </w:txbxContent>
                 </v:textbox>
               </v:rect>
-              <v:rect id="Rectangle 6941" style="position:absolute;width:421;height:2276;left:6949;top:1521;" filled="f" stroked="f">
+              <v:rect id="Rectangle 6941" o:spid="_x0000_s1043" style="position:absolute;left:6949;top:1521;width:421;height:2276;visibility:visible;mso-wrap-style:square;v-text-anchor:top" o:gfxdata="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" filled="f" stroked="f">
                 <v:textbox inset="0,0,0,0">
                   <w:txbxContent>
                     <w:p>
                       <w:pPr>
-                        <w:spacing w:before="0" w:after="160" w:line="259" w:lineRule="auto"/>
-                        <w:ind w:left="0" w:right="0" w:firstLine="0"/>
+                        <w:spacing w:after="160" w:line="259" w:lineRule="auto"/>
+                        <w:ind w:left="0" w:firstLine="0"/>
                         <w:jc w:val="left"/>
                       </w:pPr>
                       <w:r>
                         <w:rPr>
-                          <w:rFonts w:cs="Calibri" w:hAnsi="Calibri" w:eastAsia="Calibri" w:ascii="Calibri"/>
                           <w:sz w:val="22"/>
                         </w:rPr>
                         <w:t xml:space="preserve"> </w:t>
@@ -5838,41 +5491,47 @@
                   </w:txbxContent>
                 </v:textbox>
               </v:rect>
-              <v:shape id="Picture 6937" style="position:absolute;width:21945;height:944;left:7437;top:1515;" filled="f">
-                <v:imagedata r:id="rId12"/>
+              <v:shape id="Picture 6937" o:spid="_x0000_s1044" type="#_x0000_t75" style="position:absolute;left:7437;top:1515;width:21945;height:944;visibility:visible;mso-wrap-style:square" o:gfxdata="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">
+                <v:imagedata r:id="rId7" o:title=""/>
               </v:shape>
-              <v:rect id="Rectangle 6942" style="position:absolute;width:17563;height:2276;left:7437;top:1521;" filled="f" stroked="f">
+              <v:rect id="Rectangle 6942" o:spid="_x0000_s1045" style="position:absolute;left:7437;top:1521;width:17563;height:2276;visibility:visible;mso-wrap-style:square;v-text-anchor:top" o:gfxdata="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" filled="f" stroked="f">
                 <v:textbox inset="0,0,0,0">
                   <w:txbxContent>
                     <w:p>
                       <w:pPr>
-                        <w:spacing w:before="0" w:after="160" w:line="259" w:lineRule="auto"/>
-                        <w:ind w:left="0" w:right="0" w:firstLine="0"/>
+                        <w:spacing w:after="160" w:line="259" w:lineRule="auto"/>
+                        <w:ind w:left="0" w:firstLine="0"/>
                         <w:jc w:val="left"/>
                       </w:pPr>
+                      <w:proofErr w:type="spellStart"/>
                       <w:r>
                         <w:rPr>
-                          <w:rFonts w:cs="Calibri" w:hAnsi="Calibri" w:eastAsia="Calibri" w:ascii="Calibri"/>
                           <w:sz w:val="22"/>
                         </w:rPr>
-                        <w:t xml:space="preserve">ssinatura do/a aluno/a </w:t>
+                        <w:t>ssinatura</w:t>
+                      </w:r>
+                      <w:proofErr w:type="spellEnd"/>
+                      <w:r>
+                        <w:rPr>
+                          <w:sz w:val="22"/>
+                        </w:rPr>
+                        <w:t xml:space="preserve"> do/a aluno/a </w:t>
                       </w:r>
                     </w:p>
                   </w:txbxContent>
                 </v:textbox>
               </v:rect>
-              <v:rect id="Rectangle 6943" style="position:absolute;width:421;height:2276;left:20634;top:1521;" filled="f" stroked="f">
+              <v:rect id="Rectangle 6943" o:spid="_x0000_s1046" style="position:absolute;left:20634;top:1521;width:422;height:2276;visibility:visible;mso-wrap-style:square;v-text-anchor:top" o:gfxdata="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" filled="f" stroked="f">
                 <v:textbox inset="0,0,0,0">
                   <w:txbxContent>
                     <w:p>
                       <w:pPr>
-                        <w:spacing w:before="0" w:after="160" w:line="259" w:lineRule="auto"/>
-                        <w:ind w:left="0" w:right="0" w:firstLine="0"/>
+                        <w:spacing w:after="160" w:line="259" w:lineRule="auto"/>
+                        <w:ind w:left="0" w:firstLine="0"/>
                         <w:jc w:val="left"/>
                       </w:pPr>
                       <w:r>
                         <w:rPr>
-                          <w:rFonts w:cs="Calibri" w:hAnsi="Calibri" w:eastAsia="Calibri" w:ascii="Calibri"/>
                           <w:sz w:val="22"/>
                         </w:rPr>
                         <w:t xml:space="preserve"> </w:t>
@@ -5881,10 +5540,10 @@
                   </w:txbxContent>
                 </v:textbox>
               </v:rect>
-              <v:shape id="Picture 6934" style="position:absolute;width:75438;height:7620;left:0;top:-39;" filled="f">
-                <v:imagedata r:id="rId13"/>
+              <v:shape id="Picture 6934" o:spid="_x0000_s1047" type="#_x0000_t75" style="position:absolute;top:-39;width:75438;height:7619;visibility:visible;mso-wrap-style:square" o:gfxdata="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">
+                <v:imagedata r:id="rId8" o:title=""/>
               </v:shape>
-              <w10:wrap type="square"/>
+              <w10:wrap type="square" anchorx="page" anchory="page"/>
             </v:group>
           </w:pict>
         </mc:Fallback>
@@ -6255,24 +5914,42 @@
             </wp:anchor>
           </w:drawing>
         </mc:Choice>
-        <mc:Fallback xmlns:a="http://schemas.openxmlformats.org/drawingml/2006/main">
+        <mc:Fallback>
           <w:pict>
-            <v:group id="Group 6854" style="width:595pt;height:59.7pt;position:absolute;mso-position-horizontal-relative:page;mso-position-horizontal:absolute;margin-left:0pt;mso-position-vertical-relative:page;margin-top:781.75pt;" coordsize="75565,7581">
-              <v:shape id="Picture 6856" style="position:absolute;width:37307;height:944;left:6126;top:631;" filled="f">
-                <v:imagedata r:id="rId10"/>
+            <v:group w14:anchorId="36C7B358" id="Group 6854" o:spid="_x0000_s1048" style="position:absolute;margin-left:0;margin-top:781.75pt;width:595pt;height:59.7pt;z-index:251669504;mso-position-horizontal-relative:page;mso-position-vertical-relative:page" coordsize="75565,7581" o:gfxdata="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">
+              <v:shapetype id="_x0000_t75" coordsize="21600,21600" o:spt="75" o:preferrelative="t" path="m@4@5l@4@11@9@11@9@5xe" filled="f" stroked="f">
+                <v:stroke joinstyle="miter"/>
+                <v:formulas>
+                  <v:f eqn="if lineDrawn pixelLineWidth 0"/>
+                  <v:f eqn="sum @0 1 0"/>
+                  <v:f eqn="sum 0 0 @1"/>
+                  <v:f eqn="prod @2 1 2"/>
+                  <v:f eqn="prod @3 21600 pixelWidth"/>
+                  <v:f eqn="prod @3 21600 pixelHeight"/>
+                  <v:f eqn="sum @0 0 1"/>
+                  <v:f eqn="prod @6 1 2"/>
+                  <v:f eqn="prod @7 21600 pixelWidth"/>
+                  <v:f eqn="sum @8 21600 0"/>
+                  <v:f eqn="prod @7 21600 pixelHeight"/>
+                  <v:f eqn="sum @10 21600 0"/>
+                </v:formulas>
+                <v:path o:extrusionok="f" gradientshapeok="t" o:connecttype="rect"/>
+                <o:lock v:ext="edit" aspectratio="t"/>
+              </v:shapetype>
+              <v:shape id="Picture 6856" o:spid="_x0000_s1049" type="#_x0000_t75" style="position:absolute;left:6126;top:631;width:37308;height:945;visibility:visible;mso-wrap-style:square" o:gfxdata="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">
+                <v:imagedata r:id="rId5" o:title=""/>
               </v:shape>
-              <v:rect id="Rectangle 6859" style="position:absolute;width:28228;height:2276;left:6126;top:637;" filled="f" stroked="f">
+              <v:rect id="Rectangle 6859" o:spid="_x0000_s1050" style="position:absolute;left:6126;top:637;width:28229;height:2276;visibility:visible;mso-wrap-style:square;v-text-anchor:top" o:gfxdata="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" filled="f" stroked="f">
                 <v:textbox inset="0,0,0,0">
                   <w:txbxContent>
                     <w:p>
                       <w:pPr>
-                        <w:spacing w:before="0" w:after="160" w:line="259" w:lineRule="auto"/>
-                        <w:ind w:left="0" w:right="0" w:firstLine="0"/>
+                        <w:spacing w:after="160" w:line="259" w:lineRule="auto"/>
+                        <w:ind w:left="0" w:firstLine="0"/>
                         <w:jc w:val="left"/>
                       </w:pPr>
                       <w:r>
                         <w:rPr>
-                          <w:rFonts w:cs="Calibri" w:hAnsi="Calibri" w:eastAsia="Calibri" w:ascii="Calibri"/>
                           <w:sz w:val="22"/>
                         </w:rPr>
                         <w:t xml:space="preserve">______________________________ </w:t>
@@ -6281,18 +5958,17 @@
                   </w:txbxContent>
                 </v:textbox>
               </v:rect>
-              <v:rect id="Rectangle 6860" style="position:absolute;width:421;height:2276;left:27310;top:637;" filled="f" stroked="f">
+              <v:rect id="Rectangle 6860" o:spid="_x0000_s1051" style="position:absolute;left:27310;top:637;width:421;height:2276;visibility:visible;mso-wrap-style:square;v-text-anchor:top" o:gfxdata="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" filled="f" stroked="f">
                 <v:textbox inset="0,0,0,0">
                   <w:txbxContent>
                     <w:p>
                       <w:pPr>
-                        <w:spacing w:before="0" w:after="160" w:line="259" w:lineRule="auto"/>
-                        <w:ind w:left="0" w:right="0" w:firstLine="0"/>
+                        <w:spacing w:after="160" w:line="259" w:lineRule="auto"/>
+                        <w:ind w:left="0" w:firstLine="0"/>
                         <w:jc w:val="left"/>
                       </w:pPr>
                       <w:r>
                         <w:rPr>
-                          <w:rFonts w:cs="Calibri" w:hAnsi="Calibri" w:eastAsia="Calibri" w:ascii="Calibri"/>
                           <w:sz w:val="22"/>
                         </w:rPr>
                         <w:t xml:space="preserve"> </w:t>
@@ -6301,41 +5977,39 @@
                   </w:txbxContent>
                 </v:textbox>
               </v:rect>
-              <v:shape id="Picture 6857" style="position:absolute;width:1767;height:944;left:6126;top:1515;" filled="f">
-                <v:imagedata r:id="rId11"/>
+              <v:shape id="Picture 6857" o:spid="_x0000_s1052" type="#_x0000_t75" style="position:absolute;left:6126;top:1515;width:1768;height:944;visibility:visible;mso-wrap-style:square" o:gfxdata="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">
+                <v:imagedata r:id="rId6" o:title=""/>
               </v:shape>
-              <v:rect id="Rectangle 6861" style="position:absolute;width:1079;height:2276;left:6126;top:1521;" filled="f" stroked="f">
+              <v:rect id="Rectangle 6861" o:spid="_x0000_s1053" style="position:absolute;left:6126;top:1521;width:1080;height:2276;visibility:visible;mso-wrap-style:square;v-text-anchor:top" o:gfxdata="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" filled="f" stroked="f">
                 <v:textbox inset="0,0,0,0">
                   <w:txbxContent>
                     <w:p>
                       <w:pPr>
-                        <w:spacing w:before="0" w:after="160" w:line="259" w:lineRule="auto"/>
-                        <w:ind w:left="0" w:right="0" w:firstLine="0"/>
+                        <w:spacing w:after="160" w:line="259" w:lineRule="auto"/>
+                        <w:ind w:left="0" w:firstLine="0"/>
                         <w:jc w:val="left"/>
                       </w:pPr>
                       <w:r>
                         <w:rPr>
-                          <w:rFonts w:cs="Calibri" w:hAnsi="Calibri" w:eastAsia="Calibri" w:ascii="Calibri"/>
                           <w:sz w:val="22"/>
                         </w:rPr>
-                        <w:t xml:space="preserve">A</w:t>
+                        <w:t>A</w:t>
                       </w:r>
                     </w:p>
                   </w:txbxContent>
                 </v:textbox>
               </v:rect>
-              <v:rect id="Rectangle 6862" style="position:absolute;width:421;height:2276;left:6949;top:1521;" filled="f" stroked="f">
+              <v:rect id="Rectangle 6862" o:spid="_x0000_s1054" style="position:absolute;left:6949;top:1521;width:421;height:2276;visibility:visible;mso-wrap-style:square;v-text-anchor:top" o:gfxdata="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" filled="f" stroked="f">
                 <v:textbox inset="0,0,0,0">
                   <w:txbxContent>
                     <w:p>
                       <w:pPr>
-                        <w:spacing w:before="0" w:after="160" w:line="259" w:lineRule="auto"/>
-                        <w:ind w:left="0" w:right="0" w:firstLine="0"/>
+                        <w:spacing w:after="160" w:line="259" w:lineRule="auto"/>
+                        <w:ind w:left="0" w:firstLine="0"/>
                         <w:jc w:val="left"/>
                       </w:pPr>
                       <w:r>
                         <w:rPr>
-                          <w:rFonts w:cs="Calibri" w:hAnsi="Calibri" w:eastAsia="Calibri" w:ascii="Calibri"/>
                           <w:sz w:val="22"/>
                         </w:rPr>
                         <w:t xml:space="preserve"> </w:t>
@@ -6344,41 +6018,47 @@
                   </w:txbxContent>
                 </v:textbox>
               </v:rect>
-              <v:shape id="Picture 6858" style="position:absolute;width:21945;height:944;left:7437;top:1515;" filled="f">
-                <v:imagedata r:id="rId12"/>
+              <v:shape id="Picture 6858" o:spid="_x0000_s1055" type="#_x0000_t75" style="position:absolute;left:7437;top:1515;width:21945;height:944;visibility:visible;mso-wrap-style:square" o:gfxdata="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">
+                <v:imagedata r:id="rId7" o:title=""/>
               </v:shape>
-              <v:rect id="Rectangle 6863" style="position:absolute;width:17563;height:2276;left:7437;top:1521;" filled="f" stroked="f">
+              <v:rect id="Rectangle 6863" o:spid="_x0000_s1056" style="position:absolute;left:7437;top:1521;width:17563;height:2276;visibility:visible;mso-wrap-style:square;v-text-anchor:top" o:gfxdata="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" filled="f" stroked="f">
                 <v:textbox inset="0,0,0,0">
                   <w:txbxContent>
                     <w:p>
                       <w:pPr>
-                        <w:spacing w:before="0" w:after="160" w:line="259" w:lineRule="auto"/>
-                        <w:ind w:left="0" w:right="0" w:firstLine="0"/>
+                        <w:spacing w:after="160" w:line="259" w:lineRule="auto"/>
+                        <w:ind w:left="0" w:firstLine="0"/>
                         <w:jc w:val="left"/>
                       </w:pPr>
+                      <w:proofErr w:type="spellStart"/>
                       <w:r>
                         <w:rPr>
-                          <w:rFonts w:cs="Calibri" w:hAnsi="Calibri" w:eastAsia="Calibri" w:ascii="Calibri"/>
                           <w:sz w:val="22"/>
                         </w:rPr>
-                        <w:t xml:space="preserve">ssinatura do/a aluno/a </w:t>
+                        <w:t>ssinatura</w:t>
+                      </w:r>
+                      <w:proofErr w:type="spellEnd"/>
+                      <w:r>
+                        <w:rPr>
+                          <w:sz w:val="22"/>
+                        </w:rPr>
+                        <w:t xml:space="preserve"> do/a aluno/a </w:t>
                       </w:r>
                     </w:p>
                   </w:txbxContent>
                 </v:textbox>
               </v:rect>
-              <v:rect id="Rectangle 6864" style="position:absolute;width:421;height:2276;left:20634;top:1521;" filled="f" stroked="f">
+              <v:rect id="Rectangle 6864" o:spid="_x0000_s1057" style="position:absolute;left:20634;top:1521;width:422;height:2276;visibility:visible;mso-wrap-style:square;v-text-anchor:top" o:gfxdata="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" filled="f" stroked="f">
                 <v:textbox inset="0,0,0,0">
                   <w:txbxContent>
                     <w:p>
                       <w:pPr>
-                        <w:spacing w:before="0" w:after="160" w:line="259" w:lineRule="auto"/>
-                        <w:ind w:left="0" w:right="0" w:firstLine="0"/>
+                        <w:spacing w:after="160" w:line="259" w:lineRule="auto"/>
+                        <w:ind w:left="0" w:firstLine="0"/>
                         <w:jc w:val="left"/>
                       </w:pPr>
                       <w:r>
                         <w:rPr>
-                          <w:rFonts w:cs="Calibri" w:hAnsi="Calibri" w:eastAsia="Calibri" w:ascii="Calibri"/>
                           <w:sz w:val="22"/>
                         </w:rPr>
                         <w:t xml:space="preserve"> </w:t>
@@ -6387,10 +6067,10 @@
                   </w:txbxContent>
                 </v:textbox>
               </v:rect>
-              <v:shape id="Picture 6855" style="position:absolute;width:75438;height:7620;left:0;top:-39;" filled="f">
-                <v:imagedata r:id="rId13"/>
+              <v:shape id="Picture 6855" o:spid="_x0000_s1058" type="#_x0000_t75" style="position:absolute;top:-39;width:75438;height:7619;visibility:visible;mso-wrap-style:square" o:gfxdata="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">
+                <v:imagedata r:id="rId8" o:title=""/>
               </v:shape>
-              <w10:wrap type="square"/>
+              <w10:wrap type="square" anchorx="page" anchory="page"/>
             </v:group>
           </w:pict>
         </mc:Fallback>

</xml_diff>